<commit_message>
added afs.csl and better word template
</commit_message>
<xml_diff>
--- a/analysis/templates/template.docx
+++ b/analysis/templates/template.docx
@@ -1,103 +1,164 @@
 
 <file path=word/document.xml><?xml version="1.0" encoding="utf-8"?>
-<w:document xmlns:wpc="http://schemas.microsoft.com/office/word/2010/wordprocessingCanvas" xmlns:cx="http://schemas.microsoft.com/office/drawing/2014/chartex" xmlns:cx1="http://schemas.microsoft.com/office/drawing/2015/9/8/chartex" xmlns:cx2="http://schemas.microsoft.com/office/drawing/2015/10/21/chartex" xmlns:cx3="http://schemas.microsoft.com/office/drawing/2016/5/9/chartex" xmlns:cx4="http://schemas.microsoft.com/office/drawing/2016/5/10/chartex" xmlns:cx5="http://schemas.microsoft.com/office/drawing/2016/5/11/chartex" xmlns:cx6="http://schemas.microsoft.com/office/drawing/2016/5/12/chartex" xmlns:cx7="http://schemas.microsoft.com/office/drawing/2016/5/13/chartex" xmlns:cx8="http://schemas.microsoft.com/office/drawing/2016/5/14/chartex" xmlns:mc="http://schemas.openxmlformats.org/markup-compatibility/2006" xmlns:aink="http://schemas.microsoft.com/office/drawing/2016/ink" xmlns:am3d="http://schemas.microsoft.com/office/drawing/2017/model3d" xmlns:o="urn:schemas-microsoft-com:office:office" xmlns:r="http://schemas.openxmlformats.org/officeDocument/2006/relationships" xmlns:m="http://schemas.openxmlformats.org/officeDocument/2006/math" xmlns:v="urn:schemas-microsoft-com:vml" xmlns:wp14="http://schemas.microsoft.com/office/word/2010/wordprocessingDrawing" xmlns:wp="http://schemas.openxmlformats.org/drawingml/2006/wordprocessingDrawing" xmlns:w10="urn:schemas-microsoft-com:office:word" xmlns:w="http://schemas.openxmlformats.org/wordprocessingml/2006/main" xmlns:w14="http://schemas.microsoft.com/office/word/2010/wordml" xmlns:w15="http://schemas.microsoft.com/office/word/2012/wordml" xmlns:w16cex="http://schemas.microsoft.com/office/word/2018/wordml/cex" xmlns:w16cid="http://schemas.microsoft.com/office/word/2016/wordml/cid" xmlns:w16="http://schemas.microsoft.com/office/word/2018/wordml" xmlns:w16se="http://schemas.microsoft.com/office/word/2015/wordml/symex" xmlns:wpg="http://schemas.microsoft.com/office/word/2010/wordprocessingGroup" xmlns:wpi="http://schemas.microsoft.com/office/word/2010/wordprocessingInk" xmlns:wne="http://schemas.microsoft.com/office/word/2006/wordml" xmlns:wps="http://schemas.microsoft.com/office/word/2010/wordprocessingShape" mc:Ignorable="w14 w15 w16se w16cid w16 w16cex wp14">
+<w:document xmlns:wpc="http://schemas.microsoft.com/office/word/2010/wordprocessingCanvas" xmlns:cx="http://schemas.microsoft.com/office/drawing/2014/chartex" xmlns:cx1="http://schemas.microsoft.com/office/drawing/2015/9/8/chartex" xmlns:cx2="http://schemas.microsoft.com/office/drawing/2015/10/21/chartex" xmlns:cx3="http://schemas.microsoft.com/office/drawing/2016/5/9/chartex" xmlns:cx4="http://schemas.microsoft.com/office/drawing/2016/5/10/chartex" xmlns:cx5="http://schemas.microsoft.com/office/drawing/2016/5/11/chartex" xmlns:cx6="http://schemas.microsoft.com/office/drawing/2016/5/12/chartex" xmlns:cx7="http://schemas.microsoft.com/office/drawing/2016/5/13/chartex" xmlns:cx8="http://schemas.microsoft.com/office/drawing/2016/5/14/chartex" xmlns:mc="http://schemas.openxmlformats.org/markup-compatibility/2006" xmlns:aink="http://schemas.microsoft.com/office/drawing/2016/ink" xmlns:am3d="http://schemas.microsoft.com/office/drawing/2017/model3d" xmlns:o="urn:schemas-microsoft-com:office:office" xmlns:r="http://schemas.openxmlformats.org/officeDocument/2006/relationships" xmlns:m="http://schemas.openxmlformats.org/officeDocument/2006/math" xmlns:v="urn:schemas-microsoft-com:vml" xmlns:wp14="http://schemas.microsoft.com/office/word/2010/wordprocessingDrawing" xmlns:wp="http://schemas.openxmlformats.org/drawingml/2006/wordprocessingDrawing" xmlns:w10="urn:schemas-microsoft-com:office:word" xmlns:w="http://schemas.openxmlformats.org/wordprocessingml/2006/main" xmlns:w14="http://schemas.microsoft.com/office/word/2010/wordml" xmlns:w15="http://schemas.microsoft.com/office/word/2012/wordml" xmlns:w16cex="http://schemas.microsoft.com/office/word/2018/wordml/cex" xmlns:w16cid="http://schemas.microsoft.com/office/word/2016/wordml/cid" xmlns:w16="http://schemas.microsoft.com/office/word/2018/wordml" xmlns:w16sdtdh="http://schemas.microsoft.com/office/word/2020/wordml/sdtdatahash" xmlns:w16se="http://schemas.microsoft.com/office/word/2015/wordml/symex" xmlns:wpg="http://schemas.microsoft.com/office/word/2010/wordprocessingGroup" xmlns:wpi="http://schemas.microsoft.com/office/word/2010/wordprocessingInk" xmlns:wne="http://schemas.microsoft.com/office/word/2006/wordml" xmlns:wps="http://schemas.microsoft.com/office/word/2010/wordprocessingShape" mc:Ignorable="w14 w15 w16se w16cid w16 w16cex w16sdtdh wp14">
   <w:body>
     <w:p>
       <w:pPr>
         <w:pStyle w:val="Title"/>
-      </w:pPr>
-      <w:r>
+        <w:rPr>
+          <w:rFonts w:cs="Times New Roman"/>
+        </w:rPr>
+      </w:pPr>
+      <w:r>
+        <w:rPr>
+          <w:rFonts w:cs="Times New Roman"/>
+        </w:rPr>
         <w:t>My title</w:t>
       </w:r>
     </w:p>
     <w:p>
       <w:pPr>
         <w:pStyle w:val="Author"/>
-      </w:pPr>
-      <w:r>
+        <w:rPr>
+          <w:rFonts w:cs="Times New Roman"/>
+        </w:rPr>
+      </w:pPr>
+      <w:r>
+        <w:rPr>
+          <w:rFonts w:cs="Times New Roman"/>
+        </w:rPr>
         <w:t>author 1</w:t>
       </w:r>
     </w:p>
     <w:p>
       <w:pPr>
         <w:pStyle w:val="Author"/>
-      </w:pPr>
-      <w:r>
+        <w:rPr>
+          <w:rFonts w:cs="Times New Roman"/>
+        </w:rPr>
+      </w:pPr>
+      <w:r>
+        <w:rPr>
+          <w:rFonts w:cs="Times New Roman"/>
+        </w:rPr>
         <w:t>other author</w:t>
       </w:r>
     </w:p>
     <w:p>
       <w:pPr>
         <w:pStyle w:val="Date"/>
-      </w:pPr>
-      <w:r>
-        <w:t>2017-12-14</w:t>
+        <w:rPr>
+          <w:rFonts w:cs="Times New Roman"/>
+        </w:rPr>
+      </w:pPr>
+      <w:r>
+        <w:rPr>
+          <w:rFonts w:cs="Times New Roman"/>
+        </w:rPr>
+        <w:t>2020-08-07</w:t>
       </w:r>
     </w:p>
     <w:p>
       <w:pPr>
         <w:pStyle w:val="Abstract"/>
-      </w:pPr>
-      <w:r>
+        <w:rPr>
+          <w:rFonts w:cs="Times New Roman"/>
+        </w:rPr>
+      </w:pPr>
+      <w:r>
+        <w:rPr>
+          <w:rFonts w:cs="Times New Roman"/>
+        </w:rPr>
         <w:t>My abstract</w:t>
       </w:r>
     </w:p>
     <w:p>
       <w:pPr>
         <w:pStyle w:val="Heading1"/>
+        <w:rPr>
+          <w:rFonts w:cs="Times New Roman"/>
+        </w:rPr>
       </w:pPr>
       <w:bookmarkStart w:id="0" w:name="heading-1"/>
+      <w:r>
+        <w:rPr>
+          <w:rFonts w:cs="Times New Roman"/>
+        </w:rPr>
+        <w:t>Heading 1</w:t>
+      </w:r>
       <w:bookmarkEnd w:id="0"/>
-      <w:r>
-        <w:t>Heading 1</w:t>
-      </w:r>
     </w:p>
     <w:p>
       <w:pPr>
         <w:pStyle w:val="Heading2"/>
+        <w:rPr>
+          <w:rFonts w:cs="Times New Roman"/>
+        </w:rPr>
       </w:pPr>
       <w:bookmarkStart w:id="1" w:name="heading-2"/>
+      <w:r>
+        <w:rPr>
+          <w:rFonts w:cs="Times New Roman"/>
+        </w:rPr>
+        <w:t>Heading 2</w:t>
+      </w:r>
       <w:bookmarkEnd w:id="1"/>
-      <w:r>
-        <w:t>Heading 2</w:t>
-      </w:r>
     </w:p>
     <w:p>
       <w:pPr>
         <w:pStyle w:val="Heading3"/>
+        <w:rPr>
+          <w:rFonts w:cs="Times New Roman"/>
+        </w:rPr>
       </w:pPr>
       <w:bookmarkStart w:id="2" w:name="heading-3"/>
+      <w:r>
+        <w:rPr>
+          <w:rFonts w:cs="Times New Roman"/>
+        </w:rPr>
+        <w:t>Heading 3</w:t>
+      </w:r>
       <w:bookmarkEnd w:id="2"/>
-      <w:r>
-        <w:t>Heading 3</w:t>
-      </w:r>
     </w:p>
     <w:p>
       <w:pPr>
         <w:pStyle w:val="Heading4"/>
       </w:pPr>
       <w:bookmarkStart w:id="3" w:name="heading-4"/>
+      <w:r>
+        <w:t>Heading 4</w:t>
+      </w:r>
       <w:bookmarkEnd w:id="3"/>
-      <w:r>
-        <w:t>Heading 4</w:t>
-      </w:r>
+    </w:p>
+    <w:p/>
+    <w:p>
+      <w:pPr>
+        <w:pStyle w:val="Heading5"/>
+        <w:rPr>
+          <w:rFonts w:ascii="Times New Roman" w:hAnsi="Times New Roman" w:cs="Times New Roman"/>
+        </w:rPr>
+      </w:pPr>
+      <w:bookmarkStart w:id="4" w:name="heading-5---this-is-for-the-page-break-w"/>
+      <w:r>
+        <w:rPr>
+          <w:rFonts w:ascii="Times New Roman" w:hAnsi="Times New Roman" w:cs="Times New Roman"/>
+        </w:rPr>
+        <w:lastRenderedPageBreak/>
+        <w:t>Heading 5 - this is for the page break with MS Word</w:t>
+      </w:r>
+      <w:bookmarkEnd w:id="4"/>
     </w:p>
     <w:p>
       <w:pPr>
-        <w:pStyle w:val="Heading5"/>
-      </w:pPr>
-      <w:bookmarkStart w:id="4" w:name="heading-5---this-is-for-the-page-break-w"/>
-      <w:bookmarkEnd w:id="4"/>
-      <w:r>
-        <w:lastRenderedPageBreak/>
-        <w:t>Heading 5 - this is for the page break with MS Word</w:t>
-      </w:r>
-    </w:p>
-    <w:p>
-      <w:pPr>
         <w:pStyle w:val="FirstParagraph"/>
-      </w:pPr>
-      <w:r>
+        <w:rPr>
+          <w:rFonts w:cs="Times New Roman"/>
+        </w:rPr>
+      </w:pPr>
+      <w:r>
+        <w:rPr>
+          <w:rFonts w:cs="Times New Roman"/>
+        </w:rPr>
         <w:t>In the MS Word document, the following modifications must be made in the ‘Modify Style’ menu:</w:t>
       </w:r>
     </w:p>
@@ -108,8 +169,14 @@
           <w:ilvl w:val="0"/>
           <w:numId w:val="3"/>
         </w:numPr>
-      </w:pPr>
-      <w:r>
+        <w:rPr>
+          <w:rFonts w:cs="Times New Roman"/>
+        </w:rPr>
+      </w:pPr>
+      <w:r>
+        <w:rPr>
+          <w:rFonts w:cs="Times New Roman"/>
+        </w:rPr>
         <w:t>Set the font color to ‘white’ (rather than ‘Automatic’).</w:t>
       </w:r>
     </w:p>
@@ -120,8 +187,14 @@
           <w:ilvl w:val="0"/>
           <w:numId w:val="3"/>
         </w:numPr>
-      </w:pPr>
-      <w:r>
+        <w:rPr>
+          <w:rFonts w:cs="Times New Roman"/>
+        </w:rPr>
+      </w:pPr>
+      <w:r>
+        <w:rPr>
+          <w:rFonts w:cs="Times New Roman"/>
+        </w:rPr>
         <w:t>Select the smallest font size (8 rather than 11).</w:t>
       </w:r>
     </w:p>
@@ -132,8 +205,14 @@
           <w:ilvl w:val="0"/>
           <w:numId w:val="3"/>
         </w:numPr>
-      </w:pPr>
-      <w:r>
+        <w:rPr>
+          <w:rFonts w:cs="Times New Roman"/>
+        </w:rPr>
+      </w:pPr>
+      <w:r>
+        <w:rPr>
+          <w:rFonts w:cs="Times New Roman"/>
+        </w:rPr>
         <w:t>Select ‘Page break before’ in the ‘Line and Page Breaks’ tab.</w:t>
       </w:r>
     </w:p>
@@ -144,52 +223,82 @@
           <w:ilvl w:val="0"/>
           <w:numId w:val="3"/>
         </w:numPr>
-      </w:pPr>
-      <w:r>
+        <w:rPr>
+          <w:rFonts w:cs="Times New Roman"/>
+        </w:rPr>
+      </w:pPr>
+      <w:r>
+        <w:rPr>
+          <w:rFonts w:cs="Times New Roman"/>
+        </w:rPr>
         <w:t>Set the line spacing to ‘Exactly’ and ‘1 pt’ in the ‘Indents and Spacing’ tab.</w:t>
       </w:r>
     </w:p>
     <w:p>
       <w:pPr>
         <w:pStyle w:val="FirstParagraph"/>
-      </w:pPr>
-      <w:r>
+        <w:rPr>
+          <w:rFonts w:cs="Times New Roman"/>
+        </w:rPr>
+      </w:pPr>
+      <w:r>
+        <w:rPr>
+          <w:rFonts w:cs="Times New Roman"/>
+        </w:rPr>
         <w:t>After these tweaks, the ‘Heading 5’ style will no longer format a heading of level 5. Instead it will insert a very small and white (and, thus, invisible) line followed by a page break.</w:t>
       </w:r>
     </w:p>
     <w:p>
       <w:pPr>
         <w:pStyle w:val="BodyText"/>
-      </w:pPr>
-      <w:r>
+        <w:rPr>
+          <w:rFonts w:cs="Times New Roman"/>
+        </w:rPr>
+      </w:pPr>
+      <w:r>
+        <w:rPr>
+          <w:rFonts w:cs="Times New Roman"/>
+        </w:rPr>
         <w:t>Now knit this doc, and edit the styles in the resulting docx file. Then rename as ‘template’ and use this in the yml:</w:t>
       </w:r>
     </w:p>
     <w:p>
       <w:pPr>
         <w:pStyle w:val="SourceCode"/>
+        <w:rPr>
+          <w:rFonts w:cs="Times New Roman"/>
+        </w:rPr>
       </w:pPr>
       <w:r>
         <w:rPr>
           <w:rStyle w:val="VerbatimChar"/>
+          <w:rFonts w:ascii="Times New Roman" w:hAnsi="Times New Roman" w:cs="Times New Roman"/>
         </w:rPr>
         <w:t>output:</w:t>
       </w:r>
       <w:r>
+        <w:rPr>
+          <w:rFonts w:cs="Times New Roman"/>
+        </w:rPr>
         <w:br/>
       </w:r>
       <w:r>
         <w:rPr>
           <w:rStyle w:val="VerbatimChar"/>
+          <w:rFonts w:ascii="Times New Roman" w:hAnsi="Times New Roman" w:cs="Times New Roman"/>
         </w:rPr>
         <w:t xml:space="preserve">  word_document:</w:t>
       </w:r>
       <w:r>
+        <w:rPr>
+          <w:rFonts w:cs="Times New Roman"/>
+        </w:rPr>
         <w:br/>
       </w:r>
       <w:r>
         <w:rPr>
           <w:rStyle w:val="VerbatimChar"/>
+          <w:rFonts w:ascii="Times New Roman" w:hAnsi="Times New Roman" w:cs="Times New Roman"/>
         </w:rPr>
         <w:t xml:space="preserve">    reference_docx: templates/template.docx</w:t>
       </w:r>
@@ -197,22 +306,35 @@
     <w:p>
       <w:pPr>
         <w:pStyle w:val="FirstParagraph"/>
-      </w:pPr>
-      <w:r>
+        <w:rPr>
+          <w:rFonts w:cs="Times New Roman"/>
+        </w:rPr>
+      </w:pPr>
+      <w:r>
+        <w:rPr>
+          <w:rFonts w:cs="Times New Roman"/>
+        </w:rPr>
         <w:t>Don’t forget line numbers for JAS! Headings are bold, underline, nothing. And Arial Narrow 10pt for tables.</w:t>
       </w:r>
     </w:p>
     <w:p>
       <w:pPr>
         <w:pStyle w:val="BodyText"/>
-      </w:pPr>
-      <w:r>
+        <w:rPr>
+          <w:rFonts w:cs="Times New Roman"/>
+        </w:rPr>
+      </w:pPr>
+      <w:r>
+        <w:rPr>
+          <w:rFonts w:cs="Times New Roman"/>
+        </w:rPr>
         <w:t xml:space="preserve">See here for more information: </w:t>
       </w:r>
-      <w:hyperlink r:id="rId8">
+      <w:hyperlink r:id="rId7">
         <w:r>
           <w:rPr>
             <w:rStyle w:val="Hyperlink"/>
+            <w:rFonts w:cs="Times New Roman"/>
           </w:rPr>
           <w:t>http://rmarkdown.rstudio.com/articles_docx.html</w:t>
         </w:r>
@@ -230,7 +352,7 @@
 </file>
 
 <file path=word/endnotes.xml><?xml version="1.0" encoding="utf-8"?>
-<w:endnotes xmlns:wpc="http://schemas.microsoft.com/office/word/2010/wordprocessingCanvas" xmlns:cx="http://schemas.microsoft.com/office/drawing/2014/chartex" xmlns:cx1="http://schemas.microsoft.com/office/drawing/2015/9/8/chartex" xmlns:cx2="http://schemas.microsoft.com/office/drawing/2015/10/21/chartex" xmlns:cx3="http://schemas.microsoft.com/office/drawing/2016/5/9/chartex" xmlns:cx4="http://schemas.microsoft.com/office/drawing/2016/5/10/chartex" xmlns:cx5="http://schemas.microsoft.com/office/drawing/2016/5/11/chartex" xmlns:cx6="http://schemas.microsoft.com/office/drawing/2016/5/12/chartex" xmlns:cx7="http://schemas.microsoft.com/office/drawing/2016/5/13/chartex" xmlns:cx8="http://schemas.microsoft.com/office/drawing/2016/5/14/chartex" xmlns:mc="http://schemas.openxmlformats.org/markup-compatibility/2006" xmlns:aink="http://schemas.microsoft.com/office/drawing/2016/ink" xmlns:am3d="http://schemas.microsoft.com/office/drawing/2017/model3d" xmlns:o="urn:schemas-microsoft-com:office:office" xmlns:r="http://schemas.openxmlformats.org/officeDocument/2006/relationships" xmlns:m="http://schemas.openxmlformats.org/officeDocument/2006/math" xmlns:v="urn:schemas-microsoft-com:vml" xmlns:wp14="http://schemas.microsoft.com/office/word/2010/wordprocessingDrawing" xmlns:wp="http://schemas.openxmlformats.org/drawingml/2006/wordprocessingDrawing" xmlns:w10="urn:schemas-microsoft-com:office:word" xmlns:w="http://schemas.openxmlformats.org/wordprocessingml/2006/main" xmlns:w14="http://schemas.microsoft.com/office/word/2010/wordml" xmlns:w15="http://schemas.microsoft.com/office/word/2012/wordml" xmlns:w16cex="http://schemas.microsoft.com/office/word/2018/wordml/cex" xmlns:w16cid="http://schemas.microsoft.com/office/word/2016/wordml/cid" xmlns:w16="http://schemas.microsoft.com/office/word/2018/wordml" xmlns:w16se="http://schemas.microsoft.com/office/word/2015/wordml/symex" xmlns:wpg="http://schemas.microsoft.com/office/word/2010/wordprocessingGroup" xmlns:wpi="http://schemas.microsoft.com/office/word/2010/wordprocessingInk" xmlns:wne="http://schemas.microsoft.com/office/word/2006/wordml" xmlns:wps="http://schemas.microsoft.com/office/word/2010/wordprocessingShape" mc:Ignorable="w14 w15 w16se w16cid w16 w16cex wp14">
+<w:endnotes xmlns:wpc="http://schemas.microsoft.com/office/word/2010/wordprocessingCanvas" xmlns:cx="http://schemas.microsoft.com/office/drawing/2014/chartex" xmlns:cx1="http://schemas.microsoft.com/office/drawing/2015/9/8/chartex" xmlns:cx2="http://schemas.microsoft.com/office/drawing/2015/10/21/chartex" xmlns:cx3="http://schemas.microsoft.com/office/drawing/2016/5/9/chartex" xmlns:cx4="http://schemas.microsoft.com/office/drawing/2016/5/10/chartex" xmlns:cx5="http://schemas.microsoft.com/office/drawing/2016/5/11/chartex" xmlns:cx6="http://schemas.microsoft.com/office/drawing/2016/5/12/chartex" xmlns:cx7="http://schemas.microsoft.com/office/drawing/2016/5/13/chartex" xmlns:cx8="http://schemas.microsoft.com/office/drawing/2016/5/14/chartex" xmlns:mc="http://schemas.openxmlformats.org/markup-compatibility/2006" xmlns:aink="http://schemas.microsoft.com/office/drawing/2016/ink" xmlns:am3d="http://schemas.microsoft.com/office/drawing/2017/model3d" xmlns:o="urn:schemas-microsoft-com:office:office" xmlns:r="http://schemas.openxmlformats.org/officeDocument/2006/relationships" xmlns:m="http://schemas.openxmlformats.org/officeDocument/2006/math" xmlns:v="urn:schemas-microsoft-com:vml" xmlns:wp14="http://schemas.microsoft.com/office/word/2010/wordprocessingDrawing" xmlns:wp="http://schemas.openxmlformats.org/drawingml/2006/wordprocessingDrawing" xmlns:w10="urn:schemas-microsoft-com:office:word" xmlns:w="http://schemas.openxmlformats.org/wordprocessingml/2006/main" xmlns:w14="http://schemas.microsoft.com/office/word/2010/wordml" xmlns:w15="http://schemas.microsoft.com/office/word/2012/wordml" xmlns:w16cex="http://schemas.microsoft.com/office/word/2018/wordml/cex" xmlns:w16cid="http://schemas.microsoft.com/office/word/2016/wordml/cid" xmlns:w16="http://schemas.microsoft.com/office/word/2018/wordml" xmlns:w16sdtdh="http://schemas.microsoft.com/office/word/2020/wordml/sdtdatahash" xmlns:w16se="http://schemas.microsoft.com/office/word/2015/wordml/symex" xmlns:wpg="http://schemas.microsoft.com/office/word/2010/wordprocessingGroup" xmlns:wpi="http://schemas.microsoft.com/office/word/2010/wordprocessingInk" xmlns:wne="http://schemas.microsoft.com/office/word/2006/wordml" xmlns:wps="http://schemas.microsoft.com/office/word/2010/wordprocessingShape" mc:Ignorable="w14 w15 w16se w16cid w16 w16cex w16sdtdh wp14">
   <w:endnote w:type="separator" w:id="-1">
     <w:p>
       <w:pPr>
@@ -255,7 +377,7 @@
 </file>
 
 <file path=word/footnotes.xml><?xml version="1.0" encoding="utf-8"?>
-<w:footnotes xmlns:wpc="http://schemas.microsoft.com/office/word/2010/wordprocessingCanvas" xmlns:cx="http://schemas.microsoft.com/office/drawing/2014/chartex" xmlns:cx1="http://schemas.microsoft.com/office/drawing/2015/9/8/chartex" xmlns:cx2="http://schemas.microsoft.com/office/drawing/2015/10/21/chartex" xmlns:cx3="http://schemas.microsoft.com/office/drawing/2016/5/9/chartex" xmlns:cx4="http://schemas.microsoft.com/office/drawing/2016/5/10/chartex" xmlns:cx5="http://schemas.microsoft.com/office/drawing/2016/5/11/chartex" xmlns:cx6="http://schemas.microsoft.com/office/drawing/2016/5/12/chartex" xmlns:cx7="http://schemas.microsoft.com/office/drawing/2016/5/13/chartex" xmlns:cx8="http://schemas.microsoft.com/office/drawing/2016/5/14/chartex" xmlns:mc="http://schemas.openxmlformats.org/markup-compatibility/2006" xmlns:aink="http://schemas.microsoft.com/office/drawing/2016/ink" xmlns:am3d="http://schemas.microsoft.com/office/drawing/2017/model3d" xmlns:o="urn:schemas-microsoft-com:office:office" xmlns:r="http://schemas.openxmlformats.org/officeDocument/2006/relationships" xmlns:m="http://schemas.openxmlformats.org/officeDocument/2006/math" xmlns:v="urn:schemas-microsoft-com:vml" xmlns:wp14="http://schemas.microsoft.com/office/word/2010/wordprocessingDrawing" xmlns:wp="http://schemas.openxmlformats.org/drawingml/2006/wordprocessingDrawing" xmlns:w10="urn:schemas-microsoft-com:office:word" xmlns:w="http://schemas.openxmlformats.org/wordprocessingml/2006/main" xmlns:w14="http://schemas.microsoft.com/office/word/2010/wordml" xmlns:w15="http://schemas.microsoft.com/office/word/2012/wordml" xmlns:w16cex="http://schemas.microsoft.com/office/word/2018/wordml/cex" xmlns:w16cid="http://schemas.microsoft.com/office/word/2016/wordml/cid" xmlns:w16="http://schemas.microsoft.com/office/word/2018/wordml" xmlns:w16se="http://schemas.microsoft.com/office/word/2015/wordml/symex" xmlns:wpg="http://schemas.microsoft.com/office/word/2010/wordprocessingGroup" xmlns:wpi="http://schemas.microsoft.com/office/word/2010/wordprocessingInk" xmlns:wne="http://schemas.microsoft.com/office/word/2006/wordml" xmlns:wps="http://schemas.microsoft.com/office/word/2010/wordprocessingShape" mc:Ignorable="w14 w15 w16se w16cid w16 w16cex wp14">
+<w:footnotes xmlns:wpc="http://schemas.microsoft.com/office/word/2010/wordprocessingCanvas" xmlns:cx="http://schemas.microsoft.com/office/drawing/2014/chartex" xmlns:cx1="http://schemas.microsoft.com/office/drawing/2015/9/8/chartex" xmlns:cx2="http://schemas.microsoft.com/office/drawing/2015/10/21/chartex" xmlns:cx3="http://schemas.microsoft.com/office/drawing/2016/5/9/chartex" xmlns:cx4="http://schemas.microsoft.com/office/drawing/2016/5/10/chartex" xmlns:cx5="http://schemas.microsoft.com/office/drawing/2016/5/11/chartex" xmlns:cx6="http://schemas.microsoft.com/office/drawing/2016/5/12/chartex" xmlns:cx7="http://schemas.microsoft.com/office/drawing/2016/5/13/chartex" xmlns:cx8="http://schemas.microsoft.com/office/drawing/2016/5/14/chartex" xmlns:mc="http://schemas.openxmlformats.org/markup-compatibility/2006" xmlns:aink="http://schemas.microsoft.com/office/drawing/2016/ink" xmlns:am3d="http://schemas.microsoft.com/office/drawing/2017/model3d" xmlns:o="urn:schemas-microsoft-com:office:office" xmlns:r="http://schemas.openxmlformats.org/officeDocument/2006/relationships" xmlns:m="http://schemas.openxmlformats.org/officeDocument/2006/math" xmlns:v="urn:schemas-microsoft-com:vml" xmlns:wp14="http://schemas.microsoft.com/office/word/2010/wordprocessingDrawing" xmlns:wp="http://schemas.openxmlformats.org/drawingml/2006/wordprocessingDrawing" xmlns:w10="urn:schemas-microsoft-com:office:word" xmlns:w="http://schemas.openxmlformats.org/wordprocessingml/2006/main" xmlns:w14="http://schemas.microsoft.com/office/word/2010/wordml" xmlns:w15="http://schemas.microsoft.com/office/word/2012/wordml" xmlns:w16cex="http://schemas.microsoft.com/office/word/2018/wordml/cex" xmlns:w16cid="http://schemas.microsoft.com/office/word/2016/wordml/cid" xmlns:w16="http://schemas.microsoft.com/office/word/2018/wordml" xmlns:w16sdtdh="http://schemas.microsoft.com/office/word/2020/wordml/sdtdatahash" xmlns:w16se="http://schemas.microsoft.com/office/word/2015/wordml/symex" xmlns:wpg="http://schemas.microsoft.com/office/word/2010/wordprocessingGroup" xmlns:wpi="http://schemas.microsoft.com/office/word/2010/wordprocessingInk" xmlns:wne="http://schemas.microsoft.com/office/word/2006/wordml" xmlns:wps="http://schemas.microsoft.com/office/word/2010/wordprocessingShape" mc:Ignorable="w14 w15 w16se w16cid w16 w16cex w16sdtdh wp14">
   <w:footnote w:type="separator" w:id="-1">
     <w:p>
       <w:r>
@@ -274,11 +396,11 @@
 </file>
 
 <file path=word/numbering.xml><?xml version="1.0" encoding="utf-8"?>
-<w:numbering xmlns:wpc="http://schemas.microsoft.com/office/word/2010/wordprocessingCanvas" xmlns:cx="http://schemas.microsoft.com/office/drawing/2014/chartex" xmlns:cx1="http://schemas.microsoft.com/office/drawing/2015/9/8/chartex" xmlns:cx2="http://schemas.microsoft.com/office/drawing/2015/10/21/chartex" xmlns:cx3="http://schemas.microsoft.com/office/drawing/2016/5/9/chartex" xmlns:cx4="http://schemas.microsoft.com/office/drawing/2016/5/10/chartex" xmlns:cx5="http://schemas.microsoft.com/office/drawing/2016/5/11/chartex" xmlns:cx6="http://schemas.microsoft.com/office/drawing/2016/5/12/chartex" xmlns:cx7="http://schemas.microsoft.com/office/drawing/2016/5/13/chartex" xmlns:cx8="http://schemas.microsoft.com/office/drawing/2016/5/14/chartex" xmlns:mc="http://schemas.openxmlformats.org/markup-compatibility/2006" xmlns:aink="http://schemas.microsoft.com/office/drawing/2016/ink" xmlns:am3d="http://schemas.microsoft.com/office/drawing/2017/model3d" xmlns:o="urn:schemas-microsoft-com:office:office" xmlns:r="http://schemas.openxmlformats.org/officeDocument/2006/relationships" xmlns:m="http://schemas.openxmlformats.org/officeDocument/2006/math" xmlns:v="urn:schemas-microsoft-com:vml" xmlns:wp14="http://schemas.microsoft.com/office/word/2010/wordprocessingDrawing" xmlns:wp="http://schemas.openxmlformats.org/drawingml/2006/wordprocessingDrawing" xmlns:w10="urn:schemas-microsoft-com:office:word" xmlns:w="http://schemas.openxmlformats.org/wordprocessingml/2006/main" xmlns:w14="http://schemas.microsoft.com/office/word/2010/wordml" xmlns:w15="http://schemas.microsoft.com/office/word/2012/wordml" xmlns:w16cex="http://schemas.microsoft.com/office/word/2018/wordml/cex" xmlns:w16cid="http://schemas.microsoft.com/office/word/2016/wordml/cid" xmlns:w16="http://schemas.microsoft.com/office/word/2018/wordml" xmlns:w16se="http://schemas.microsoft.com/office/word/2015/wordml/symex" xmlns:wpg="http://schemas.microsoft.com/office/word/2010/wordprocessingGroup" xmlns:wpi="http://schemas.microsoft.com/office/word/2010/wordprocessingInk" xmlns:wne="http://schemas.microsoft.com/office/word/2006/wordml" xmlns:wps="http://schemas.microsoft.com/office/word/2010/wordprocessingShape" mc:Ignorable="w14 w15 w16se w16cid w16 w16cex wp14">
+<w:numbering xmlns:wpc="http://schemas.microsoft.com/office/word/2010/wordprocessingCanvas" xmlns:cx="http://schemas.microsoft.com/office/drawing/2014/chartex" xmlns:cx1="http://schemas.microsoft.com/office/drawing/2015/9/8/chartex" xmlns:cx2="http://schemas.microsoft.com/office/drawing/2015/10/21/chartex" xmlns:cx3="http://schemas.microsoft.com/office/drawing/2016/5/9/chartex" xmlns:cx4="http://schemas.microsoft.com/office/drawing/2016/5/10/chartex" xmlns:cx5="http://schemas.microsoft.com/office/drawing/2016/5/11/chartex" xmlns:cx6="http://schemas.microsoft.com/office/drawing/2016/5/12/chartex" xmlns:cx7="http://schemas.microsoft.com/office/drawing/2016/5/13/chartex" xmlns:cx8="http://schemas.microsoft.com/office/drawing/2016/5/14/chartex" xmlns:mc="http://schemas.openxmlformats.org/markup-compatibility/2006" xmlns:aink="http://schemas.microsoft.com/office/drawing/2016/ink" xmlns:am3d="http://schemas.microsoft.com/office/drawing/2017/model3d" xmlns:o="urn:schemas-microsoft-com:office:office" xmlns:r="http://schemas.openxmlformats.org/officeDocument/2006/relationships" xmlns:m="http://schemas.openxmlformats.org/officeDocument/2006/math" xmlns:v="urn:schemas-microsoft-com:vml" xmlns:wp14="http://schemas.microsoft.com/office/word/2010/wordprocessingDrawing" xmlns:wp="http://schemas.openxmlformats.org/drawingml/2006/wordprocessingDrawing" xmlns:w10="urn:schemas-microsoft-com:office:word" xmlns:w="http://schemas.openxmlformats.org/wordprocessingml/2006/main" xmlns:w14="http://schemas.microsoft.com/office/word/2010/wordml" xmlns:w15="http://schemas.microsoft.com/office/word/2012/wordml" xmlns:w16cex="http://schemas.microsoft.com/office/word/2018/wordml/cex" xmlns:w16cid="http://schemas.microsoft.com/office/word/2016/wordml/cid" xmlns:w16="http://schemas.microsoft.com/office/word/2018/wordml" xmlns:w16sdtdh="http://schemas.microsoft.com/office/word/2020/wordml/sdtdatahash" xmlns:w16se="http://schemas.microsoft.com/office/word/2015/wordml/symex" xmlns:wpg="http://schemas.microsoft.com/office/word/2010/wordprocessingGroup" xmlns:wpi="http://schemas.microsoft.com/office/word/2010/wordprocessingInk" xmlns:wne="http://schemas.microsoft.com/office/word/2006/wordml" xmlns:wps="http://schemas.microsoft.com/office/word/2010/wordprocessingShape" mc:Ignorable="w14 w15 w16se w16cid w16 w16cex w16sdtdh wp14">
   <w:abstractNum w:abstractNumId="0" w15:restartNumberingAfterBreak="0">
-    <w:nsid w:val="95C299B2"/>
+    <w:nsid w:val="EA454B4C"/>
     <w:multiLevelType w:val="multilevel"/>
-    <w:tmpl w:val="4A32D3E4"/>
+    <w:tmpl w:val="07CA195C"/>
     <w:lvl w:ilvl="0">
       <w:numFmt w:val="bullet"/>
       <w:lvlText w:val="•"/>
@@ -357,112 +479,217 @@
       </w:pPr>
     </w:lvl>
     <w:lvl w:ilvl="7">
-      <w:numFmt w:val="decimal"/>
-      <w:lvlText w:val=""/>
-      <w:lvlJc w:val="left"/>
+      <w:numFmt w:val="bullet"/>
+      <w:lvlText w:val="–"/>
+      <w:lvlJc w:val="left"/>
+      <w:pPr>
+        <w:tabs>
+          <w:tab w:val="num" w:pos="5040"/>
+        </w:tabs>
+        <w:ind w:left="5520" w:hanging="480"/>
+      </w:pPr>
     </w:lvl>
     <w:lvl w:ilvl="8">
-      <w:numFmt w:val="decimal"/>
-      <w:lvlText w:val=""/>
-      <w:lvlJc w:val="left"/>
+      <w:numFmt w:val="bullet"/>
+      <w:lvlText w:val="•"/>
+      <w:lvlJc w:val="left"/>
+      <w:pPr>
+        <w:tabs>
+          <w:tab w:val="num" w:pos="5760"/>
+        </w:tabs>
+        <w:ind w:left="6240" w:hanging="480"/>
+      </w:pPr>
     </w:lvl>
   </w:abstractNum>
   <w:abstractNum w:abstractNumId="1" w15:restartNumberingAfterBreak="0">
-    <w:nsid w:val="A7FBC57F"/>
-    <w:multiLevelType w:val="multilevel"/>
-    <w:tmpl w:val="313AFBD8"/>
+    <w:nsid w:val="FFFFFF7C"/>
+    <w:multiLevelType w:val="singleLevel"/>
+    <w:tmpl w:val="4F76B24E"/>
     <w:lvl w:ilvl="0">
-      <w:numFmt w:val="bullet"/>
-      <w:lvlText w:val=" "/>
-      <w:lvlJc w:val="left"/>
-      <w:pPr>
-        <w:tabs>
-          <w:tab w:val="num" w:pos="0"/>
-        </w:tabs>
-        <w:ind w:left="480" w:hanging="480"/>
-      </w:pPr>
-    </w:lvl>
-    <w:lvl w:ilvl="1">
-      <w:numFmt w:val="bullet"/>
-      <w:lvlText w:val=" "/>
-      <w:lvlJc w:val="left"/>
-      <w:pPr>
-        <w:tabs>
-          <w:tab w:val="num" w:pos="720"/>
-        </w:tabs>
-        <w:ind w:left="1200" w:hanging="480"/>
-      </w:pPr>
-    </w:lvl>
-    <w:lvl w:ilvl="2">
-      <w:numFmt w:val="bullet"/>
-      <w:lvlText w:val=" "/>
-      <w:lvlJc w:val="left"/>
-      <w:pPr>
-        <w:tabs>
-          <w:tab w:val="num" w:pos="1440"/>
-        </w:tabs>
-        <w:ind w:left="1920" w:hanging="480"/>
-      </w:pPr>
-    </w:lvl>
-    <w:lvl w:ilvl="3">
-      <w:numFmt w:val="bullet"/>
-      <w:lvlText w:val=" "/>
-      <w:lvlJc w:val="left"/>
-      <w:pPr>
-        <w:tabs>
-          <w:tab w:val="num" w:pos="2160"/>
-        </w:tabs>
-        <w:ind w:left="2640" w:hanging="480"/>
-      </w:pPr>
-    </w:lvl>
-    <w:lvl w:ilvl="4">
-      <w:numFmt w:val="bullet"/>
-      <w:lvlText w:val=" "/>
-      <w:lvlJc w:val="left"/>
-      <w:pPr>
-        <w:tabs>
-          <w:tab w:val="num" w:pos="2880"/>
-        </w:tabs>
-        <w:ind w:left="3360" w:hanging="480"/>
-      </w:pPr>
-    </w:lvl>
-    <w:lvl w:ilvl="5">
-      <w:numFmt w:val="bullet"/>
-      <w:lvlText w:val=" "/>
-      <w:lvlJc w:val="left"/>
-      <w:pPr>
-        <w:tabs>
-          <w:tab w:val="num" w:pos="3600"/>
-        </w:tabs>
-        <w:ind w:left="4080" w:hanging="480"/>
-      </w:pPr>
-    </w:lvl>
-    <w:lvl w:ilvl="6">
-      <w:numFmt w:val="bullet"/>
-      <w:lvlText w:val=" "/>
-      <w:lvlJc w:val="left"/>
-      <w:pPr>
-        <w:tabs>
-          <w:tab w:val="num" w:pos="4320"/>
-        </w:tabs>
-        <w:ind w:left="4800" w:hanging="480"/>
-      </w:pPr>
-    </w:lvl>
-    <w:lvl w:ilvl="7">
+      <w:start w:val="1"/>
       <w:numFmt w:val="decimal"/>
-      <w:lvlText w:val=""/>
-      <w:lvlJc w:val="left"/>
-    </w:lvl>
-    <w:lvl w:ilvl="8">
-      <w:numFmt w:val="decimal"/>
-      <w:lvlText w:val=""/>
-      <w:lvlJc w:val="left"/>
+      <w:lvlText w:val="%1."/>
+      <w:lvlJc w:val="left"/>
+      <w:pPr>
+        <w:tabs>
+          <w:tab w:val="num" w:pos="1800"/>
+        </w:tabs>
+        <w:ind w:left="1800" w:hanging="360"/>
+      </w:pPr>
     </w:lvl>
   </w:abstractNum>
   <w:abstractNum w:abstractNumId="2" w15:restartNumberingAfterBreak="0">
-    <w:nsid w:val="E17F69BA"/>
+    <w:nsid w:val="FFFFFF7D"/>
+    <w:multiLevelType w:val="singleLevel"/>
+    <w:tmpl w:val="DD2EE4C8"/>
+    <w:lvl w:ilvl="0">
+      <w:start w:val="1"/>
+      <w:numFmt w:val="decimal"/>
+      <w:lvlText w:val="%1."/>
+      <w:lvlJc w:val="left"/>
+      <w:pPr>
+        <w:tabs>
+          <w:tab w:val="num" w:pos="1440"/>
+        </w:tabs>
+        <w:ind w:left="1440" w:hanging="360"/>
+      </w:pPr>
+    </w:lvl>
+  </w:abstractNum>
+  <w:abstractNum w:abstractNumId="3" w15:restartNumberingAfterBreak="0">
+    <w:nsid w:val="FFFFFF7E"/>
+    <w:multiLevelType w:val="singleLevel"/>
+    <w:tmpl w:val="769000CC"/>
+    <w:lvl w:ilvl="0">
+      <w:start w:val="1"/>
+      <w:numFmt w:val="decimal"/>
+      <w:lvlText w:val="%1."/>
+      <w:lvlJc w:val="left"/>
+      <w:pPr>
+        <w:tabs>
+          <w:tab w:val="num" w:pos="1080"/>
+        </w:tabs>
+        <w:ind w:left="1080" w:hanging="360"/>
+      </w:pPr>
+    </w:lvl>
+  </w:abstractNum>
+  <w:abstractNum w:abstractNumId="4" w15:restartNumberingAfterBreak="0">
+    <w:nsid w:val="FFFFFF7F"/>
+    <w:multiLevelType w:val="singleLevel"/>
+    <w:tmpl w:val="D744FBB6"/>
+    <w:lvl w:ilvl="0">
+      <w:start w:val="1"/>
+      <w:numFmt w:val="decimal"/>
+      <w:lvlText w:val="%1."/>
+      <w:lvlJc w:val="left"/>
+      <w:pPr>
+        <w:tabs>
+          <w:tab w:val="num" w:pos="720"/>
+        </w:tabs>
+        <w:ind w:left="720" w:hanging="360"/>
+      </w:pPr>
+    </w:lvl>
+  </w:abstractNum>
+  <w:abstractNum w:abstractNumId="5" w15:restartNumberingAfterBreak="0">
+    <w:nsid w:val="FFFFFF80"/>
+    <w:multiLevelType w:val="singleLevel"/>
+    <w:tmpl w:val="3CBA1C0A"/>
+    <w:lvl w:ilvl="0">
+      <w:start w:val="1"/>
+      <w:numFmt w:val="bullet"/>
+      <w:lvlText w:val=""/>
+      <w:lvlJc w:val="left"/>
+      <w:pPr>
+        <w:tabs>
+          <w:tab w:val="num" w:pos="1800"/>
+        </w:tabs>
+        <w:ind w:left="1800" w:hanging="360"/>
+      </w:pPr>
+      <w:rPr>
+        <w:rFonts w:ascii="Symbol" w:hAnsi="Symbol" w:hint="default"/>
+      </w:rPr>
+    </w:lvl>
+  </w:abstractNum>
+  <w:abstractNum w:abstractNumId="6" w15:restartNumberingAfterBreak="0">
+    <w:nsid w:val="FFFFFF81"/>
+    <w:multiLevelType w:val="singleLevel"/>
+    <w:tmpl w:val="338830AC"/>
+    <w:lvl w:ilvl="0">
+      <w:start w:val="1"/>
+      <w:numFmt w:val="bullet"/>
+      <w:lvlText w:val=""/>
+      <w:lvlJc w:val="left"/>
+      <w:pPr>
+        <w:tabs>
+          <w:tab w:val="num" w:pos="1440"/>
+        </w:tabs>
+        <w:ind w:left="1440" w:hanging="360"/>
+      </w:pPr>
+      <w:rPr>
+        <w:rFonts w:ascii="Symbol" w:hAnsi="Symbol" w:hint="default"/>
+      </w:rPr>
+    </w:lvl>
+  </w:abstractNum>
+  <w:abstractNum w:abstractNumId="7" w15:restartNumberingAfterBreak="0">
+    <w:nsid w:val="FFFFFF82"/>
+    <w:multiLevelType w:val="singleLevel"/>
+    <w:tmpl w:val="957E7C44"/>
+    <w:lvl w:ilvl="0">
+      <w:start w:val="1"/>
+      <w:numFmt w:val="bullet"/>
+      <w:lvlText w:val=""/>
+      <w:lvlJc w:val="left"/>
+      <w:pPr>
+        <w:tabs>
+          <w:tab w:val="num" w:pos="1080"/>
+        </w:tabs>
+        <w:ind w:left="1080" w:hanging="360"/>
+      </w:pPr>
+      <w:rPr>
+        <w:rFonts w:ascii="Symbol" w:hAnsi="Symbol" w:hint="default"/>
+      </w:rPr>
+    </w:lvl>
+  </w:abstractNum>
+  <w:abstractNum w:abstractNumId="8" w15:restartNumberingAfterBreak="0">
+    <w:nsid w:val="FFFFFF83"/>
+    <w:multiLevelType w:val="singleLevel"/>
+    <w:tmpl w:val="C23AC242"/>
+    <w:lvl w:ilvl="0">
+      <w:start w:val="1"/>
+      <w:numFmt w:val="bullet"/>
+      <w:lvlText w:val=""/>
+      <w:lvlJc w:val="left"/>
+      <w:pPr>
+        <w:tabs>
+          <w:tab w:val="num" w:pos="720"/>
+        </w:tabs>
+        <w:ind w:left="720" w:hanging="360"/>
+      </w:pPr>
+      <w:rPr>
+        <w:rFonts w:ascii="Symbol" w:hAnsi="Symbol" w:hint="default"/>
+      </w:rPr>
+    </w:lvl>
+  </w:abstractNum>
+  <w:abstractNum w:abstractNumId="9" w15:restartNumberingAfterBreak="0">
+    <w:nsid w:val="FFFFFF88"/>
+    <w:multiLevelType w:val="singleLevel"/>
+    <w:tmpl w:val="F81E53E8"/>
+    <w:lvl w:ilvl="0">
+      <w:start w:val="1"/>
+      <w:numFmt w:val="decimal"/>
+      <w:lvlText w:val="%1."/>
+      <w:lvlJc w:val="left"/>
+      <w:pPr>
+        <w:tabs>
+          <w:tab w:val="num" w:pos="360"/>
+        </w:tabs>
+        <w:ind w:left="360" w:hanging="360"/>
+      </w:pPr>
+    </w:lvl>
+  </w:abstractNum>
+  <w:abstractNum w:abstractNumId="10" w15:restartNumberingAfterBreak="0">
+    <w:nsid w:val="FFFFFF89"/>
+    <w:multiLevelType w:val="singleLevel"/>
+    <w:tmpl w:val="DDC0C268"/>
+    <w:lvl w:ilvl="0">
+      <w:start w:val="1"/>
+      <w:numFmt w:val="bullet"/>
+      <w:lvlText w:val=""/>
+      <w:lvlJc w:val="left"/>
+      <w:pPr>
+        <w:tabs>
+          <w:tab w:val="num" w:pos="360"/>
+        </w:tabs>
+        <w:ind w:left="360" w:hanging="360"/>
+      </w:pPr>
+      <w:rPr>
+        <w:rFonts w:ascii="Symbol" w:hAnsi="Symbol" w:hint="default"/>
+      </w:rPr>
+    </w:lvl>
+  </w:abstractNum>
+  <w:abstractNum w:abstractNumId="11" w15:restartNumberingAfterBreak="0">
+    <w:nsid w:val="170CD2DE"/>
     <w:multiLevelType w:val="multilevel"/>
-    <w:tmpl w:val="62AA6D94"/>
+    <w:tmpl w:val="DECE2FD8"/>
     <w:lvl w:ilvl="0">
       <w:numFmt w:val="bullet"/>
       <w:lvlText w:val=" "/>
@@ -541,30 +768,176 @@
       </w:pPr>
     </w:lvl>
     <w:lvl w:ilvl="7">
-      <w:numFmt w:val="decimal"/>
-      <w:lvlText w:val=""/>
-      <w:lvlJc w:val="left"/>
+      <w:numFmt w:val="bullet"/>
+      <w:lvlText w:val=" "/>
+      <w:lvlJc w:val="left"/>
+      <w:pPr>
+        <w:tabs>
+          <w:tab w:val="num" w:pos="5040"/>
+        </w:tabs>
+        <w:ind w:left="5520" w:hanging="480"/>
+      </w:pPr>
     </w:lvl>
     <w:lvl w:ilvl="8">
-      <w:numFmt w:val="decimal"/>
-      <w:lvlText w:val=""/>
-      <w:lvlJc w:val="left"/>
+      <w:numFmt w:val="bullet"/>
+      <w:lvlText w:val=" "/>
+      <w:lvlJc w:val="left"/>
+      <w:pPr>
+        <w:tabs>
+          <w:tab w:val="num" w:pos="5760"/>
+        </w:tabs>
+        <w:ind w:left="6240" w:hanging="480"/>
+      </w:pPr>
+    </w:lvl>
+  </w:abstractNum>
+  <w:abstractNum w:abstractNumId="12" w15:restartNumberingAfterBreak="0">
+    <w:nsid w:val="2C1AE401"/>
+    <w:multiLevelType w:val="multilevel"/>
+    <w:tmpl w:val="CFD48760"/>
+    <w:lvl w:ilvl="0">
+      <w:numFmt w:val="bullet"/>
+      <w:lvlText w:val=" "/>
+      <w:lvlJc w:val="left"/>
+      <w:pPr>
+        <w:tabs>
+          <w:tab w:val="num" w:pos="0"/>
+        </w:tabs>
+        <w:ind w:left="480" w:hanging="480"/>
+      </w:pPr>
+    </w:lvl>
+    <w:lvl w:ilvl="1">
+      <w:numFmt w:val="bullet"/>
+      <w:lvlText w:val=" "/>
+      <w:lvlJc w:val="left"/>
+      <w:pPr>
+        <w:tabs>
+          <w:tab w:val="num" w:pos="720"/>
+        </w:tabs>
+        <w:ind w:left="1200" w:hanging="480"/>
+      </w:pPr>
+    </w:lvl>
+    <w:lvl w:ilvl="2">
+      <w:numFmt w:val="bullet"/>
+      <w:lvlText w:val=" "/>
+      <w:lvlJc w:val="left"/>
+      <w:pPr>
+        <w:tabs>
+          <w:tab w:val="num" w:pos="1440"/>
+        </w:tabs>
+        <w:ind w:left="1920" w:hanging="480"/>
+      </w:pPr>
+    </w:lvl>
+    <w:lvl w:ilvl="3">
+      <w:numFmt w:val="bullet"/>
+      <w:lvlText w:val=" "/>
+      <w:lvlJc w:val="left"/>
+      <w:pPr>
+        <w:tabs>
+          <w:tab w:val="num" w:pos="2160"/>
+        </w:tabs>
+        <w:ind w:left="2640" w:hanging="480"/>
+      </w:pPr>
+    </w:lvl>
+    <w:lvl w:ilvl="4">
+      <w:numFmt w:val="bullet"/>
+      <w:lvlText w:val=" "/>
+      <w:lvlJc w:val="left"/>
+      <w:pPr>
+        <w:tabs>
+          <w:tab w:val="num" w:pos="2880"/>
+        </w:tabs>
+        <w:ind w:left="3360" w:hanging="480"/>
+      </w:pPr>
+    </w:lvl>
+    <w:lvl w:ilvl="5">
+      <w:numFmt w:val="bullet"/>
+      <w:lvlText w:val=" "/>
+      <w:lvlJc w:val="left"/>
+      <w:pPr>
+        <w:tabs>
+          <w:tab w:val="num" w:pos="3600"/>
+        </w:tabs>
+        <w:ind w:left="4080" w:hanging="480"/>
+      </w:pPr>
+    </w:lvl>
+    <w:lvl w:ilvl="6">
+      <w:numFmt w:val="bullet"/>
+      <w:lvlText w:val=" "/>
+      <w:lvlJc w:val="left"/>
+      <w:pPr>
+        <w:tabs>
+          <w:tab w:val="num" w:pos="4320"/>
+        </w:tabs>
+        <w:ind w:left="4800" w:hanging="480"/>
+      </w:pPr>
+    </w:lvl>
+    <w:lvl w:ilvl="7">
+      <w:numFmt w:val="bullet"/>
+      <w:lvlText w:val=" "/>
+      <w:lvlJc w:val="left"/>
+      <w:pPr>
+        <w:tabs>
+          <w:tab w:val="num" w:pos="5040"/>
+        </w:tabs>
+        <w:ind w:left="5520" w:hanging="480"/>
+      </w:pPr>
+    </w:lvl>
+    <w:lvl w:ilvl="8">
+      <w:numFmt w:val="bullet"/>
+      <w:lvlText w:val=" "/>
+      <w:lvlJc w:val="left"/>
+      <w:pPr>
+        <w:tabs>
+          <w:tab w:val="num" w:pos="5760"/>
+        </w:tabs>
+        <w:ind w:left="6240" w:hanging="480"/>
+      </w:pPr>
     </w:lvl>
   </w:abstractNum>
   <w:num w:numId="1">
-    <w:abstractNumId w:val="2"/>
+    <w:abstractNumId w:val="11"/>
   </w:num>
   <w:num w:numId="2">
-    <w:abstractNumId w:val="1"/>
+    <w:abstractNumId w:val="11"/>
   </w:num>
   <w:num w:numId="3">
     <w:abstractNumId w:val="0"/>
+  </w:num>
+  <w:num w:numId="4">
+    <w:abstractNumId w:val="1"/>
+  </w:num>
+  <w:num w:numId="5">
+    <w:abstractNumId w:val="2"/>
+  </w:num>
+  <w:num w:numId="6">
+    <w:abstractNumId w:val="3"/>
+  </w:num>
+  <w:num w:numId="7">
+    <w:abstractNumId w:val="4"/>
+  </w:num>
+  <w:num w:numId="8">
+    <w:abstractNumId w:val="9"/>
+  </w:num>
+  <w:num w:numId="9">
+    <w:abstractNumId w:val="5"/>
+  </w:num>
+  <w:num w:numId="10">
+    <w:abstractNumId w:val="6"/>
+  </w:num>
+  <w:num w:numId="11">
+    <w:abstractNumId w:val="7"/>
+  </w:num>
+  <w:num w:numId="12">
+    <w:abstractNumId w:val="8"/>
+  </w:num>
+  <w:num w:numId="13">
+    <w:abstractNumId w:val="10"/>
   </w:num>
 </w:numbering>
 </file>
 
 <file path=word/styles.xml><?xml version="1.0" encoding="utf-8"?>
-<w:styles xmlns:mc="http://schemas.openxmlformats.org/markup-compatibility/2006" xmlns:r="http://schemas.openxmlformats.org/officeDocument/2006/relationships" xmlns:w="http://schemas.openxmlformats.org/wordprocessingml/2006/main" xmlns:w14="http://schemas.microsoft.com/office/word/2010/wordml" xmlns:w15="http://schemas.microsoft.com/office/word/2012/wordml" xmlns:w16cex="http://schemas.microsoft.com/office/word/2018/wordml/cex" xmlns:w16cid="http://schemas.microsoft.com/office/word/2016/wordml/cid" xmlns:w16="http://schemas.microsoft.com/office/word/2018/wordml" xmlns:w16se="http://schemas.microsoft.com/office/word/2015/wordml/symex" mc:Ignorable="w14 w15 w16se w16cid w16 w16cex">
+<w:styles xmlns:mc="http://schemas.openxmlformats.org/markup-compatibility/2006" xmlns:r="http://schemas.openxmlformats.org/officeDocument/2006/relationships" xmlns:w="http://schemas.openxmlformats.org/wordprocessingml/2006/main" xmlns:w14="http://schemas.microsoft.com/office/word/2010/wordml" xmlns:w15="http://schemas.microsoft.com/office/word/2012/wordml" xmlns:w16cex="http://schemas.microsoft.com/office/word/2018/wordml/cex" xmlns:w16cid="http://schemas.microsoft.com/office/word/2016/wordml/cid" xmlns:w16="http://schemas.microsoft.com/office/word/2018/wordml" xmlns:w16sdtdh="http://schemas.microsoft.com/office/word/2020/wordml/sdtdatahash" xmlns:w16se="http://schemas.microsoft.com/office/word/2015/wordml/symex" mc:Ignorable="w14 w15 w16se w16cid w16 w16cex w16sdtdh">
   <w:docDefaults>
     <w:rPrDefault>
       <w:rPr>
@@ -581,15 +954,7 @@
     </w:pPrDefault>
   </w:docDefaults>
   <w:latentStyles w:defLockedState="0" w:defUIPriority="0" w:defSemiHidden="0" w:defUnhideWhenUsed="0" w:defQFormat="0" w:count="376">
-    <w:lsdException w:name="heading 2" w:semiHidden="1" w:unhideWhenUsed="1"/>
-    <w:lsdException w:name="heading 3" w:semiHidden="1" w:unhideWhenUsed="1"/>
-    <w:lsdException w:name="heading 4" w:semiHidden="1" w:unhideWhenUsed="1"/>
     <w:lsdException w:name="heading 5" w:semiHidden="1" w:unhideWhenUsed="1"/>
-    <w:lsdException w:name="heading 6" w:semiHidden="1" w:unhideWhenUsed="1"/>
-    <w:lsdException w:name="heading 7" w:semiHidden="1" w:unhideWhenUsed="1"/>
-    <w:lsdException w:name="heading 8" w:semiHidden="1" w:unhideWhenUsed="1"/>
-    <w:lsdException w:name="heading 9" w:semiHidden="1" w:unhideWhenUsed="1"/>
-    <w:lsdException w:name="index 1" w:semiHidden="1" w:unhideWhenUsed="1"/>
     <w:lsdException w:name="index 2" w:semiHidden="1" w:unhideWhenUsed="1"/>
     <w:lsdException w:name="index 3" w:semiHidden="1" w:unhideWhenUsed="1"/>
     <w:lsdException w:name="index 4" w:semiHidden="1" w:unhideWhenUsed="1"/>
@@ -623,17 +988,17 @@
     <w:lsdException w:name="page number" w:semiHidden="1" w:unhideWhenUsed="1"/>
     <w:lsdException w:name="endnote reference" w:semiHidden="1" w:unhideWhenUsed="1"/>
     <w:lsdException w:name="endnote text" w:semiHidden="1" w:unhideWhenUsed="1"/>
+    <w:lsdException w:name="table of authorities" w:semiHidden="1" w:unhideWhenUsed="1"/>
     <w:lsdException w:name="macro" w:semiHidden="1" w:unhideWhenUsed="1"/>
     <w:lsdException w:name="toa heading" w:semiHidden="1" w:unhideWhenUsed="1"/>
+    <w:lsdException w:name="List" w:semiHidden="1" w:unhideWhenUsed="1"/>
+    <w:lsdException w:name="List Bullet" w:semiHidden="1" w:unhideWhenUsed="1"/>
     <w:lsdException w:name="List Number" w:semiHidden="1" w:unhideWhenUsed="1"/>
     <w:lsdException w:name="List 2" w:semiHidden="1" w:unhideWhenUsed="1"/>
     <w:lsdException w:name="List 3" w:semiHidden="1" w:unhideWhenUsed="1"/>
     <w:lsdException w:name="List 4" w:semiHidden="1" w:unhideWhenUsed="1"/>
-    <w:lsdException w:name="List 5" w:semiHidden="1" w:unhideWhenUsed="1"/>
     <w:lsdException w:name="List Bullet 2" w:semiHidden="1" w:unhideWhenUsed="1"/>
     <w:lsdException w:name="List Bullet 3" w:semiHidden="1" w:unhideWhenUsed="1"/>
-    <w:lsdException w:name="List Bullet 4" w:semiHidden="1" w:unhideWhenUsed="1"/>
-    <w:lsdException w:name="List Bullet 5" w:semiHidden="1" w:unhideWhenUsed="1"/>
     <w:lsdException w:name="List Number 2" w:semiHidden="1" w:unhideWhenUsed="1"/>
     <w:lsdException w:name="List Number 3" w:semiHidden="1" w:unhideWhenUsed="1"/>
     <w:lsdException w:name="List Number 4" w:semiHidden="1" w:unhideWhenUsed="1"/>
@@ -644,14 +1009,14 @@
     <w:lsdException w:name="Body Text" w:semiHidden="1" w:unhideWhenUsed="1"/>
     <w:lsdException w:name="Body Text Indent" w:semiHidden="1" w:unhideWhenUsed="1"/>
     <w:lsdException w:name="List Continue" w:semiHidden="1" w:unhideWhenUsed="1"/>
+    <w:lsdException w:name="List Continue 2" w:semiHidden="1" w:unhideWhenUsed="1"/>
+    <w:lsdException w:name="List Continue 3" w:semiHidden="1" w:unhideWhenUsed="1"/>
+    <w:lsdException w:name="List Continue 4" w:semiHidden="1" w:unhideWhenUsed="1"/>
+    <w:lsdException w:name="List Continue 5" w:semiHidden="1" w:unhideWhenUsed="1"/>
     <w:lsdException w:name="Message Header" w:semiHidden="1" w:unhideWhenUsed="1"/>
     <w:lsdException w:name="Salutation" w:semiHidden="1" w:unhideWhenUsed="1"/>
     <w:lsdException w:name="Date" w:semiHidden="1" w:unhideWhenUsed="1"/>
     <w:lsdException w:name="Body Text First Indent" w:semiHidden="1" w:unhideWhenUsed="1"/>
-    <w:lsdException w:name="Body Text First Indent 2" w:semiHidden="1" w:unhideWhenUsed="1"/>
-    <w:lsdException w:name="Note Heading" w:semiHidden="1" w:unhideWhenUsed="1"/>
-    <w:lsdException w:name="Body Text 2" w:semiHidden="1" w:unhideWhenUsed="1"/>
-    <w:lsdException w:name="Body Text 3" w:semiHidden="1" w:unhideWhenUsed="1"/>
     <w:lsdException w:name="Body Text Indent 2" w:semiHidden="1" w:unhideWhenUsed="1"/>
     <w:lsdException w:name="Body Text Indent 3" w:semiHidden="1" w:unhideWhenUsed="1"/>
     <w:lsdException w:name="Block Text" w:semiHidden="1" w:unhideWhenUsed="1"/>
@@ -719,6 +1084,11 @@
     <w:lsdException w:name="Table Subtle 1" w:semiHidden="1" w:unhideWhenUsed="1"/>
     <w:lsdException w:name="Table Subtle 2" w:semiHidden="1" w:unhideWhenUsed="1"/>
     <w:lsdException w:name="Table Web 1" w:semiHidden="1" w:unhideWhenUsed="1"/>
+    <w:lsdException w:name="Table Web 2" w:semiHidden="1" w:unhideWhenUsed="1"/>
+    <w:lsdException w:name="Table Web 3" w:semiHidden="1" w:unhideWhenUsed="1"/>
+    <w:lsdException w:name="Balloon Text" w:semiHidden="1" w:unhideWhenUsed="1"/>
+    <w:lsdException w:name="Table Theme" w:semiHidden="1" w:unhideWhenUsed="1"/>
+    <w:lsdException w:name="Placeholder Text" w:semiHidden="1"/>
     <w:lsdException w:name="Light Shading"/>
     <w:lsdException w:name="Light List"/>
     <w:lsdException w:name="Light Grid"/>
@@ -818,15 +1188,8 @@
     <w:lsdException w:name="Colorful Shading Accent 6"/>
     <w:lsdException w:name="Colorful List Accent 6"/>
     <w:lsdException w:name="Colorful Grid Accent 6"/>
-    <w:lsdException w:name="Plain Table 1" w:uiPriority="41"/>
-    <w:lsdException w:name="Plain Table 2" w:uiPriority="42"/>
-    <w:lsdException w:name="Plain Table 3" w:uiPriority="43"/>
-    <w:lsdException w:name="Plain Table 4" w:uiPriority="44"/>
-    <w:lsdException w:name="Plain Table 5" w:uiPriority="45"/>
-    <w:lsdException w:name="Grid Table Light" w:uiPriority="40"/>
-    <w:lsdException w:name="Grid Table 1 Light" w:uiPriority="46"/>
-    <w:lsdException w:name="Grid Table 2" w:uiPriority="47"/>
-    <w:lsdException w:name="Grid Table 3" w:uiPriority="48"/>
+    <w:lsdException w:name="Bibliography" w:semiHidden="1" w:unhideWhenUsed="1"/>
+    <w:lsdException w:name="TOC Heading" w:semiHidden="1" w:unhideWhenUsed="1"/>
     <w:lsdException w:name="Grid Table 4" w:uiPriority="49"/>
     <w:lsdException w:name="Grid Table 5 Dark" w:uiPriority="50"/>
     <w:lsdException w:name="Grid Table 6 Colorful" w:uiPriority="51"/>
@@ -930,7 +1293,13 @@
   </w:latentStyles>
   <w:style w:type="paragraph" w:default="1" w:styleId="Normal">
     <w:name w:val="Normal"/>
-    <w:qFormat/>
+    <w:rsid w:val="00E678E7"/>
+    <w:pPr>
+      <w:spacing w:line="480" w:lineRule="auto"/>
+    </w:pPr>
+    <w:rPr>
+      <w:rFonts w:ascii="Times New Roman" w:hAnsi="Times New Roman"/>
+    </w:rPr>
   </w:style>
   <w:style w:type="paragraph" w:styleId="Heading1">
     <w:name w:val="heading 1"/>
@@ -938,6 +1307,7 @@
     <w:next w:val="BodyText"/>
     <w:uiPriority w:val="9"/>
     <w:qFormat/>
+    <w:rsid w:val="00805FDB"/>
     <w:pPr>
       <w:keepNext/>
       <w:keepLines/>
@@ -945,10 +1315,11 @@
       <w:outlineLvl w:val="0"/>
     </w:pPr>
     <w:rPr>
-      <w:rFonts w:asciiTheme="majorHAnsi" w:eastAsiaTheme="majorEastAsia" w:hAnsiTheme="majorHAnsi" w:cstheme="majorBidi"/>
+      <w:rFonts w:eastAsiaTheme="majorEastAsia" w:cstheme="majorBidi"/>
       <w:b/>
       <w:bCs/>
-      <w:color w:val="345A8A" w:themeColor="accent1" w:themeShade="B5"/>
+      <w:caps/>
+      <w:color w:val="000000" w:themeColor="text1"/>
       <w:sz w:val="32"/>
       <w:szCs w:val="32"/>
     </w:rPr>
@@ -960,6 +1331,7 @@
     <w:uiPriority w:val="9"/>
     <w:unhideWhenUsed/>
     <w:qFormat/>
+    <w:rsid w:val="00BF668B"/>
     <w:pPr>
       <w:keepNext/>
       <w:keepLines/>
@@ -967,10 +1339,10 @@
       <w:outlineLvl w:val="1"/>
     </w:pPr>
     <w:rPr>
-      <w:rFonts w:asciiTheme="majorHAnsi" w:eastAsiaTheme="majorEastAsia" w:hAnsiTheme="majorHAnsi" w:cstheme="majorBidi"/>
+      <w:rFonts w:eastAsiaTheme="majorEastAsia" w:cstheme="majorBidi"/>
       <w:b/>
       <w:bCs/>
-      <w:color w:val="4F81BD" w:themeColor="accent1"/>
+      <w:color w:val="000000" w:themeColor="text1"/>
       <w:sz w:val="32"/>
       <w:szCs w:val="32"/>
     </w:rPr>
@@ -982,6 +1354,7 @@
     <w:uiPriority w:val="9"/>
     <w:unhideWhenUsed/>
     <w:qFormat/>
+    <w:rsid w:val="00BF668B"/>
     <w:pPr>
       <w:keepNext/>
       <w:keepLines/>
@@ -989,10 +1362,10 @@
       <w:outlineLvl w:val="2"/>
     </w:pPr>
     <w:rPr>
-      <w:rFonts w:asciiTheme="majorHAnsi" w:eastAsiaTheme="majorEastAsia" w:hAnsiTheme="majorHAnsi" w:cstheme="majorBidi"/>
+      <w:rFonts w:eastAsiaTheme="majorEastAsia" w:cstheme="majorBidi"/>
       <w:b/>
       <w:bCs/>
-      <w:color w:val="4F81BD" w:themeColor="accent1"/>
+      <w:color w:val="000000" w:themeColor="text1"/>
       <w:sz w:val="28"/>
       <w:szCs w:val="28"/>
     </w:rPr>
@@ -1004,6 +1377,7 @@
     <w:uiPriority w:val="9"/>
     <w:unhideWhenUsed/>
     <w:qFormat/>
+    <w:rsid w:val="00BF668B"/>
     <w:pPr>
       <w:keepNext/>
       <w:keepLines/>
@@ -1011,10 +1385,10 @@
       <w:outlineLvl w:val="3"/>
     </w:pPr>
     <w:rPr>
-      <w:rFonts w:asciiTheme="majorHAnsi" w:eastAsiaTheme="majorEastAsia" w:hAnsiTheme="majorHAnsi" w:cstheme="majorBidi"/>
+      <w:rFonts w:eastAsiaTheme="majorEastAsia" w:cstheme="majorBidi"/>
       <w:b/>
       <w:bCs/>
-      <w:color w:val="4F81BD" w:themeColor="accent1"/>
+      <w:color w:val="000000" w:themeColor="text1"/>
     </w:rPr>
   </w:style>
   <w:style w:type="paragraph" w:styleId="Heading5">
@@ -1024,7 +1398,7 @@
     <w:uiPriority w:val="9"/>
     <w:unhideWhenUsed/>
     <w:qFormat/>
-    <w:rsid w:val="00884F3F"/>
+    <w:rsid w:val="009029C6"/>
     <w:pPr>
       <w:keepNext/>
       <w:keepLines/>
@@ -1052,6 +1426,60 @@
       <w:keepLines/>
       <w:spacing w:before="200" w:after="0"/>
       <w:outlineLvl w:val="5"/>
+    </w:pPr>
+    <w:rPr>
+      <w:rFonts w:asciiTheme="majorHAnsi" w:eastAsiaTheme="majorEastAsia" w:hAnsiTheme="majorHAnsi" w:cstheme="majorBidi"/>
+      <w:color w:val="4F81BD" w:themeColor="accent1"/>
+    </w:rPr>
+  </w:style>
+  <w:style w:type="paragraph" w:styleId="Heading7">
+    <w:name w:val="heading 7"/>
+    <w:basedOn w:val="Normal"/>
+    <w:next w:val="BodyText"/>
+    <w:uiPriority w:val="9"/>
+    <w:unhideWhenUsed/>
+    <w:qFormat/>
+    <w:pPr>
+      <w:keepNext/>
+      <w:keepLines/>
+      <w:spacing w:before="200" w:after="0"/>
+      <w:outlineLvl w:val="6"/>
+    </w:pPr>
+    <w:rPr>
+      <w:rFonts w:asciiTheme="majorHAnsi" w:eastAsiaTheme="majorEastAsia" w:hAnsiTheme="majorHAnsi" w:cstheme="majorBidi"/>
+      <w:color w:val="4F81BD" w:themeColor="accent1"/>
+    </w:rPr>
+  </w:style>
+  <w:style w:type="paragraph" w:styleId="Heading8">
+    <w:name w:val="heading 8"/>
+    <w:basedOn w:val="Normal"/>
+    <w:next w:val="BodyText"/>
+    <w:uiPriority w:val="9"/>
+    <w:unhideWhenUsed/>
+    <w:qFormat/>
+    <w:pPr>
+      <w:keepNext/>
+      <w:keepLines/>
+      <w:spacing w:before="200" w:after="0"/>
+      <w:outlineLvl w:val="7"/>
+    </w:pPr>
+    <w:rPr>
+      <w:rFonts w:asciiTheme="majorHAnsi" w:eastAsiaTheme="majorEastAsia" w:hAnsiTheme="majorHAnsi" w:cstheme="majorBidi"/>
+      <w:color w:val="4F81BD" w:themeColor="accent1"/>
+    </w:rPr>
+  </w:style>
+  <w:style w:type="paragraph" w:styleId="Heading9">
+    <w:name w:val="heading 9"/>
+    <w:basedOn w:val="Normal"/>
+    <w:next w:val="BodyText"/>
+    <w:uiPriority w:val="9"/>
+    <w:unhideWhenUsed/>
+    <w:qFormat/>
+    <w:pPr>
+      <w:keepNext/>
+      <w:keepLines/>
+      <w:spacing w:before="200" w:after="0"/>
+      <w:outlineLvl w:val="8"/>
     </w:pPr>
     <w:rPr>
       <w:rFonts w:asciiTheme="majorHAnsi" w:eastAsiaTheme="majorEastAsia" w:hAnsiTheme="majorHAnsi" w:cstheme="majorBidi"/>
@@ -1088,7 +1516,9 @@
   <w:style w:type="paragraph" w:styleId="BodyText">
     <w:name w:val="Body Text"/>
     <w:basedOn w:val="Normal"/>
+    <w:link w:val="BodyTextChar"/>
     <w:qFormat/>
+    <w:rsid w:val="00603E30"/>
     <w:pPr>
       <w:spacing w:before="180" w:after="180"/>
     </w:pPr>
@@ -1112,6 +1542,7 @@
     <w:basedOn w:val="Normal"/>
     <w:next w:val="BodyText"/>
     <w:qFormat/>
+    <w:rsid w:val="00A43A5C"/>
     <w:pPr>
       <w:keepNext/>
       <w:keepLines/>
@@ -1119,10 +1550,10 @@
       <w:jc w:val="center"/>
     </w:pPr>
     <w:rPr>
-      <w:rFonts w:asciiTheme="majorHAnsi" w:eastAsiaTheme="majorEastAsia" w:hAnsiTheme="majorHAnsi" w:cstheme="majorBidi"/>
+      <w:rFonts w:eastAsiaTheme="majorEastAsia" w:cstheme="majorBidi"/>
       <w:b/>
       <w:bCs/>
-      <w:color w:val="345A8A" w:themeColor="accent1" w:themeShade="B5"/>
+      <w:color w:val="000000" w:themeColor="text1"/>
       <w:sz w:val="36"/>
       <w:szCs w:val="36"/>
     </w:rPr>
@@ -1143,35 +1574,43 @@
   <w:style w:type="paragraph" w:customStyle="1" w:styleId="Author">
     <w:name w:val="Author"/>
     <w:next w:val="BodyText"/>
-    <w:qFormat/>
+    <w:rsid w:val="009F742D"/>
     <w:pPr>
       <w:keepNext/>
       <w:keepLines/>
+      <w:spacing w:line="480" w:lineRule="auto"/>
       <w:jc w:val="center"/>
     </w:pPr>
+    <w:rPr>
+      <w:rFonts w:ascii="Times New Roman" w:hAnsi="Times New Roman"/>
+    </w:rPr>
   </w:style>
   <w:style w:type="paragraph" w:styleId="Date">
     <w:name w:val="Date"/>
     <w:next w:val="BodyText"/>
-    <w:qFormat/>
+    <w:rsid w:val="009F742D"/>
     <w:pPr>
       <w:keepNext/>
       <w:keepLines/>
+      <w:spacing w:line="480" w:lineRule="auto"/>
       <w:jc w:val="center"/>
     </w:pPr>
+    <w:rPr>
+      <w:rFonts w:ascii="Times New Roman" w:hAnsi="Times New Roman"/>
+    </w:rPr>
   </w:style>
   <w:style w:type="paragraph" w:customStyle="1" w:styleId="Abstract">
     <w:name w:val="Abstract"/>
     <w:basedOn w:val="Normal"/>
     <w:next w:val="BodyText"/>
     <w:qFormat/>
+    <w:rsid w:val="009F742D"/>
     <w:pPr>
       <w:keepNext/>
       <w:keepLines/>
       <w:spacing w:before="300" w:after="300"/>
     </w:pPr>
     <w:rPr>
-      <w:sz w:val="20"/>
       <w:szCs w:val="20"/>
     </w:rPr>
   </w:style>
@@ -1204,6 +1643,21 @@
     <w:unhideWhenUsed/>
     <w:qFormat/>
   </w:style>
+  <w:style w:type="table" w:customStyle="1" w:styleId="Table">
+    <w:name w:val="Table"/>
+    <w:semiHidden/>
+    <w:unhideWhenUsed/>
+    <w:qFormat/>
+    <w:tblPr>
+      <w:tblInd w:w="0" w:type="dxa"/>
+      <w:tblCellMar>
+        <w:top w:w="0" w:type="dxa"/>
+        <w:left w:w="108" w:type="dxa"/>
+        <w:bottom w:w="0" w:type="dxa"/>
+        <w:right w:w="108" w:type="dxa"/>
+      </w:tblCellMar>
+    </w:tblPr>
+  </w:style>
   <w:style w:type="paragraph" w:customStyle="1" w:styleId="DefinitionTerm">
     <w:name w:val="Definition Term"/>
     <w:basedOn w:val="Normal"/>
@@ -1247,8 +1701,8 @@
     <w:name w:val="Figure"/>
     <w:basedOn w:val="Normal"/>
   </w:style>
-  <w:style w:type="paragraph" w:customStyle="1" w:styleId="FigurewithCaption">
-    <w:name w:val="Figure with Caption"/>
+  <w:style w:type="paragraph" w:customStyle="1" w:styleId="CaptionedFigure">
+    <w:name w:val="Captioned Figure"/>
     <w:basedOn w:val="Figure"/>
     <w:pPr>
       <w:keepNext/>
@@ -1632,7 +2086,18 @@
   <w:style w:type="character" w:styleId="LineNumber">
     <w:name w:val="line number"/>
     <w:basedOn w:val="DefaultParagraphFont"/>
-    <w:rsid w:val="00014752"/>
+    <w:semiHidden/>
+    <w:unhideWhenUsed/>
+    <w:rsid w:val="009029C6"/>
+  </w:style>
+  <w:style w:type="character" w:customStyle="1" w:styleId="BodyTextChar">
+    <w:name w:val="Body Text Char"/>
+    <w:basedOn w:val="DefaultParagraphFont"/>
+    <w:link w:val="BodyText"/>
+    <w:rsid w:val="00603E30"/>
+    <w:rPr>
+      <w:rFonts w:ascii="Times New Roman" w:hAnsi="Times New Roman"/>
+    </w:rPr>
   </w:style>
 </w:styles>
 </file>
@@ -1953,16 +2418,4 @@
   </a:objectDefaults>
   <a:extraClrSchemeLst/>
 </a:theme>
-</file>
-
-<file path=customXml/item1.xml><?xml version="1.0" encoding="utf-8"?>
-<b:Sources xmlns:b="http://schemas.openxmlformats.org/officeDocument/2006/bibliography" xmlns="http://schemas.openxmlformats.org/officeDocument/2006/bibliography" SelectedStyle="\APA.XSL" StyleName="APA"/>
-</file>
-
-<file path=customXml/itemProps1.xml><?xml version="1.0" encoding="utf-8"?>
-<ds:datastoreItem xmlns:ds="http://schemas.openxmlformats.org/officeDocument/2006/customXml" ds:itemID="{B84635DE-83FA-4373-B495-76F34BB987EF}">
-  <ds:schemaRefs>
-    <ds:schemaRef ds:uri="http://schemas.openxmlformats.org/officeDocument/2006/bibliography"/>
-  </ds:schemaRefs>
-</ds:datastoreItem>
 </file>
</xml_diff>